<commit_message>
Add Manager:UIM:implementation for all designs
</commit_message>
<xml_diff>
--- a/Design document/raw_doc/ManagerLayer-User_Info_Manager-v0.2.docx
+++ b/Design document/raw_doc/ManagerLayer-User_Info_Manager-v0.2.docx
@@ -143,7 +143,6 @@
           <w:sz w:val="28"/>
         </w:rPr>
       </w:pPr>
-      <w:proofErr w:type="gramStart"/>
       <w:r>
         <w:rPr>
           <w:rFonts w:ascii="Times New Roman" w:hAnsi="Times New Roman" w:cs="Times New Roman"/>
@@ -166,26 +165,160 @@
           <w:b/>
           <w:sz w:val="28"/>
         </w:rPr>
-        <w:t>Version</w:t>
-      </w:r>
-      <w:proofErr w:type="gramEnd"/>
-      <w:r>
-        <w:rPr>
-          <w:rFonts w:ascii="Times New Roman" w:hAnsi="Times New Roman" w:cs="Times New Roman"/>
-          <w:b/>
-          <w:sz w:val="28"/>
-        </w:rPr>
-        <w:t xml:space="preserve"> Changes</w:t>
+        <w:t>Version Changes</w:t>
       </w:r>
     </w:p>
     <w:p>
       <w:pPr>
         <w:jc w:val="left"/>
+        <w:rPr>
+          <w:rFonts w:ascii="Times New Roman" w:hAnsi="Times New Roman" w:cs="Times New Roman"/>
+          <w:i/>
+          <w:iCs/>
+        </w:rPr>
+      </w:pPr>
+      <w:r>
         <w:rPr>
           <w:rFonts w:ascii="Times New Roman" w:hAnsi="Times New Roman" w:cs="Times New Roman" w:hint="eastAsia"/>
           <w:i/>
           <w:iCs/>
         </w:rPr>
+        <w:t>S</w:t>
+      </w:r>
+      <w:r>
+        <w:rPr>
+          <w:rFonts w:ascii="Times New Roman" w:hAnsi="Times New Roman" w:cs="Times New Roman"/>
+          <w:i/>
+          <w:iCs/>
+        </w:rPr>
+        <w:t>ince 0.</w:t>
+      </w:r>
+      <w:r>
+        <w:rPr>
+          <w:rFonts w:ascii="Times New Roman" w:hAnsi="Times New Roman" w:cs="Times New Roman"/>
+          <w:i/>
+          <w:iCs/>
+        </w:rPr>
+        <w:t>1</w:t>
+      </w:r>
+    </w:p>
+    <w:p>
+      <w:pPr>
+        <w:ind w:firstLineChars="200" w:firstLine="420"/>
+        <w:jc w:val="left"/>
+        <w:rPr>
+          <w:rFonts w:ascii="Times New Roman" w:hAnsi="Times New Roman" w:cs="Times New Roman"/>
+          <w:i/>
+          <w:iCs/>
+        </w:rPr>
+      </w:pPr>
+      <w:r>
+        <w:rPr>
+          <w:rFonts w:ascii="Times New Roman" w:hAnsi="Times New Roman" w:cs="Times New Roman"/>
+        </w:rPr>
+        <w:t>This version removed all designs for client side due to changes to system structure</w:t>
+      </w:r>
+      <w:r>
+        <w:rPr>
+          <w:rFonts w:ascii="Times New Roman" w:hAnsi="Times New Roman" w:cs="Times New Roman"/>
+          <w:i/>
+          <w:iCs/>
+        </w:rPr>
+        <w:t>.</w:t>
+      </w:r>
+    </w:p>
+    <w:p>
+      <w:pPr>
+        <w:jc w:val="left"/>
+        <w:rPr>
+          <w:rFonts w:ascii="Times New Roman" w:hAnsi="Times New Roman" w:cs="Times New Roman"/>
+        </w:rPr>
+      </w:pPr>
+    </w:p>
+    <w:p>
+      <w:pPr>
+        <w:jc w:val="left"/>
+        <w:rPr>
+          <w:rFonts w:ascii="Times New Roman" w:hAnsi="Times New Roman" w:cs="Times New Roman"/>
+          <w:b/>
+          <w:sz w:val="28"/>
+        </w:rPr>
+      </w:pPr>
+      <w:r>
+        <w:rPr>
+          <w:rFonts w:ascii="Times New Roman" w:hAnsi="Times New Roman" w:cs="Times New Roman"/>
+          <w:b/>
+          <w:sz w:val="28"/>
+        </w:rPr>
+        <w:t>1  Goals</w:t>
+      </w:r>
+    </w:p>
+    <w:p>
+      <w:pPr>
+        <w:ind w:firstLineChars="200" w:firstLine="420"/>
+        <w:jc w:val="left"/>
+        <w:rPr>
+          <w:rFonts w:ascii="Times New Roman" w:hAnsi="Times New Roman" w:cs="Times New Roman"/>
+        </w:rPr>
+      </w:pPr>
+      <w:r>
+        <w:rPr>
+          <w:rFonts w:ascii="Times New Roman" w:hAnsi="Times New Roman" w:cs="Times New Roman"/>
+        </w:rPr>
+        <w:t>This module will manage the information of each user in remote server system</w:t>
+      </w:r>
+      <w:r>
+        <w:rPr>
+          <w:rFonts w:ascii="Times New Roman" w:hAnsi="Times New Roman" w:cs="Times New Roman"/>
+        </w:rPr>
+        <w:t xml:space="preserve"> (Note: based on our design, th</w:t>
+      </w:r>
+      <w:r>
+        <w:rPr>
+          <w:rFonts w:ascii="Times New Roman" w:hAnsi="Times New Roman" w:cs="Times New Roman"/>
+        </w:rPr>
+        <w:t>ere are no User Info Manager on client side</w:t>
+      </w:r>
+      <w:r>
+        <w:rPr>
+          <w:rFonts w:ascii="Times New Roman" w:hAnsi="Times New Roman" w:cs="Times New Roman"/>
+        </w:rPr>
+        <w:t>)</w:t>
+      </w:r>
+      <w:r>
+        <w:rPr>
+          <w:rFonts w:ascii="Times New Roman" w:hAnsi="Times New Roman" w:cs="Times New Roman"/>
+        </w:rPr>
+        <w:t>.</w:t>
+      </w:r>
+      <w:r>
+        <w:rPr>
+          <w:rFonts w:ascii="Times New Roman" w:hAnsi="Times New Roman" w:cs="Times New Roman"/>
+        </w:rPr>
+        <w:t xml:space="preserve"> This design document will introduce all functions </w:t>
+      </w:r>
+      <w:r>
+        <w:rPr>
+          <w:rFonts w:ascii="Times New Roman" w:hAnsi="Times New Roman" w:cs="Times New Roman"/>
+        </w:rPr>
+        <w:t xml:space="preserve">needed </w:t>
+      </w:r>
+      <w:r>
+        <w:rPr>
+          <w:rFonts w:ascii="Times New Roman" w:hAnsi="Times New Roman" w:cs="Times New Roman"/>
+        </w:rPr>
+        <w:t>for user info manager.</w:t>
+      </w:r>
+    </w:p>
+    <w:p>
+      <w:pPr>
+        <w:ind w:firstLineChars="200" w:firstLine="420"/>
+        <w:jc w:val="left"/>
+        <w:rPr>
+          <w:rFonts w:ascii="Times New Roman" w:hAnsi="Times New Roman" w:cs="Times New Roman"/>
+          <w:i/>
+          <w:iCs/>
+        </w:rPr>
       </w:pPr>
       <w:r>
         <w:rPr>
@@ -193,7 +326,7 @@
           <w:i/>
           <w:iCs/>
         </w:rPr>
-        <w:t>S</w:t>
+        <w:t>T</w:t>
       </w:r>
       <w:r>
         <w:rPr>
@@ -201,53 +334,14 @@
           <w:i/>
           <w:iCs/>
         </w:rPr>
-        <w:t>ince 0.</w:t>
-      </w:r>
-      <w:r>
-        <w:rPr>
-          <w:rFonts w:ascii="Times New Roman" w:hAnsi="Times New Roman" w:cs="Times New Roman"/>
-          <w:i/>
-          <w:iCs/>
-        </w:rPr>
-        <w:t>1</w:t>
-      </w:r>
-    </w:p>
-    <w:p>
-      <w:pPr>
-        <w:ind w:firstLineChars="200" w:firstLine="420"/>
+        <w:t>his design doc is only designed for server side.</w:t>
+      </w:r>
+    </w:p>
+    <w:p>
+      <w:pPr>
         <w:jc w:val="left"/>
         <w:rPr>
           <w:rFonts w:ascii="Times New Roman" w:hAnsi="Times New Roman" w:cs="Times New Roman"/>
-          <w:i/>
-          <w:iCs/>
-        </w:rPr>
-      </w:pPr>
-      <w:r>
-        <w:rPr>
-          <w:rFonts w:ascii="Times New Roman" w:hAnsi="Times New Roman" w:cs="Times New Roman"/>
-        </w:rPr>
-        <w:t>This</w:t>
-      </w:r>
-      <w:r>
-        <w:rPr>
-          <w:rFonts w:ascii="Times New Roman" w:hAnsi="Times New Roman" w:cs="Times New Roman"/>
-        </w:rPr>
-        <w:t xml:space="preserve"> version removed all designs for client side due to changes to system structure</w:t>
-      </w:r>
-      <w:r>
-        <w:rPr>
-          <w:rFonts w:ascii="Times New Roman" w:hAnsi="Times New Roman" w:cs="Times New Roman"/>
-          <w:i/>
-          <w:iCs/>
-        </w:rPr>
-        <w:t>.</w:t>
-      </w:r>
-    </w:p>
-    <w:p>
-      <w:pPr>
-        <w:jc w:val="left"/>
-        <w:rPr>
-          <w:rFonts w:ascii="Times New Roman" w:hAnsi="Times New Roman" w:cs="Times New Roman" w:hint="eastAsia"/>
         </w:rPr>
       </w:pPr>
     </w:p>
@@ -260,128 +354,14 @@
           <w:sz w:val="28"/>
         </w:rPr>
       </w:pPr>
-      <w:proofErr w:type="gramStart"/>
       <w:r>
         <w:rPr>
           <w:rFonts w:ascii="Times New Roman" w:hAnsi="Times New Roman" w:cs="Times New Roman"/>
           <w:b/>
           <w:sz w:val="28"/>
         </w:rPr>
-        <w:t>1  Goals</w:t>
-      </w:r>
-      <w:proofErr w:type="gramEnd"/>
-    </w:p>
-    <w:p>
-      <w:pPr>
-        <w:ind w:firstLineChars="200" w:firstLine="420"/>
-        <w:jc w:val="left"/>
-        <w:rPr>
-          <w:rFonts w:ascii="Times New Roman" w:hAnsi="Times New Roman" w:cs="Times New Roman"/>
-        </w:rPr>
-      </w:pPr>
-      <w:r>
-        <w:rPr>
-          <w:rFonts w:ascii="Times New Roman" w:hAnsi="Times New Roman" w:cs="Times New Roman"/>
-        </w:rPr>
-        <w:t>This module will manage the information of each user in remote server system</w:t>
-      </w:r>
-      <w:r>
-        <w:rPr>
-          <w:rFonts w:ascii="Times New Roman" w:hAnsi="Times New Roman" w:cs="Times New Roman"/>
-        </w:rPr>
-        <w:t xml:space="preserve"> (Note: based on our design, th</w:t>
-      </w:r>
-      <w:r>
-        <w:rPr>
-          <w:rFonts w:ascii="Times New Roman" w:hAnsi="Times New Roman" w:cs="Times New Roman"/>
-        </w:rPr>
-        <w:t>ere are no User Info Manager on client side</w:t>
-      </w:r>
-      <w:r>
-        <w:rPr>
-          <w:rFonts w:ascii="Times New Roman" w:hAnsi="Times New Roman" w:cs="Times New Roman"/>
-        </w:rPr>
-        <w:t>)</w:t>
-      </w:r>
-      <w:r>
-        <w:rPr>
-          <w:rFonts w:ascii="Times New Roman" w:hAnsi="Times New Roman" w:cs="Times New Roman"/>
-        </w:rPr>
-        <w:t>.</w:t>
-      </w:r>
-      <w:r>
-        <w:rPr>
-          <w:rFonts w:ascii="Times New Roman" w:hAnsi="Times New Roman" w:cs="Times New Roman"/>
-        </w:rPr>
-        <w:t xml:space="preserve"> This design document will introduce all functions </w:t>
-      </w:r>
-      <w:r>
-        <w:rPr>
-          <w:rFonts w:ascii="Times New Roman" w:hAnsi="Times New Roman" w:cs="Times New Roman"/>
-        </w:rPr>
-        <w:t xml:space="preserve">needed </w:t>
-      </w:r>
-      <w:r>
-        <w:rPr>
-          <w:rFonts w:ascii="Times New Roman" w:hAnsi="Times New Roman" w:cs="Times New Roman"/>
-        </w:rPr>
-        <w:t>for user info manager.</w:t>
-      </w:r>
-    </w:p>
-    <w:p>
-      <w:pPr>
-        <w:ind w:firstLineChars="200" w:firstLine="420"/>
-        <w:jc w:val="left"/>
-        <w:rPr>
-          <w:rFonts w:ascii="Times New Roman" w:hAnsi="Times New Roman" w:cs="Times New Roman"/>
-          <w:i/>
-          <w:iCs/>
-        </w:rPr>
-      </w:pPr>
-      <w:r>
-        <w:rPr>
-          <w:rFonts w:ascii="Times New Roman" w:hAnsi="Times New Roman" w:cs="Times New Roman" w:hint="eastAsia"/>
-          <w:i/>
-          <w:iCs/>
-        </w:rPr>
-        <w:t>T</w:t>
-      </w:r>
-      <w:r>
-        <w:rPr>
-          <w:rFonts w:ascii="Times New Roman" w:hAnsi="Times New Roman" w:cs="Times New Roman"/>
-          <w:i/>
-          <w:iCs/>
-        </w:rPr>
-        <w:t>his design doc is only designed for server side.</w:t>
-      </w:r>
-    </w:p>
-    <w:p>
-      <w:pPr>
-        <w:jc w:val="left"/>
-        <w:rPr>
-          <w:rFonts w:ascii="Times New Roman" w:hAnsi="Times New Roman" w:cs="Times New Roman"/>
-        </w:rPr>
-      </w:pPr>
-    </w:p>
-    <w:p>
-      <w:pPr>
-        <w:jc w:val="left"/>
-        <w:rPr>
-          <w:rFonts w:ascii="Times New Roman" w:hAnsi="Times New Roman" w:cs="Times New Roman"/>
-          <w:b/>
-          <w:sz w:val="28"/>
-        </w:rPr>
-      </w:pPr>
-      <w:proofErr w:type="gramStart"/>
-      <w:r>
-        <w:rPr>
-          <w:rFonts w:ascii="Times New Roman" w:hAnsi="Times New Roman" w:cs="Times New Roman"/>
-          <w:b/>
-          <w:sz w:val="28"/>
-        </w:rPr>
         <w:t>2  Design</w:t>
       </w:r>
-      <w:proofErr w:type="gramEnd"/>
     </w:p>
     <w:p>
       <w:pPr>
@@ -537,29 +517,65 @@
           <w:b/>
           <w:bCs/>
         </w:rPr>
-        <w:t>.1.1 Functions differ depending on side</w:t>
-      </w:r>
-      <w:r>
-        <w:rPr>
-          <w:rFonts w:ascii="Times New Roman" w:hAnsi="Times New Roman" w:cs="Times New Roman"/>
+        <w:t xml:space="preserve">.1.1 </w:t>
+      </w:r>
+      <w:r>
+        <w:rPr>
+          <w:rFonts w:ascii="Times New Roman" w:hAnsi="Times New Roman" w:cs="Times New Roman" w:hint="eastAsia"/>
           <w:b/>
           <w:bCs/>
         </w:rPr>
-        <w:t>s</w:t>
+        <w:t>Basic</w:t>
+      </w:r>
+      <w:r>
+        <w:rPr>
+          <w:rFonts w:ascii="Times New Roman" w:hAnsi="Times New Roman" w:cs="Times New Roman"/>
+          <w:b/>
+          <w:bCs/>
+        </w:rPr>
+        <w:t xml:space="preserve"> </w:t>
+      </w:r>
+      <w:r>
+        <w:rPr>
+          <w:rFonts w:ascii="Times New Roman" w:hAnsi="Times New Roman" w:cs="Times New Roman" w:hint="eastAsia"/>
+          <w:b/>
+          <w:bCs/>
+        </w:rPr>
+        <w:t>f</w:t>
+      </w:r>
+      <w:r>
+        <w:rPr>
+          <w:rFonts w:ascii="Times New Roman" w:hAnsi="Times New Roman" w:cs="Times New Roman"/>
+          <w:b/>
+          <w:bCs/>
+        </w:rPr>
+        <w:t>unctions</w:t>
       </w:r>
     </w:p>
     <w:p>
       <w:pPr>
         <w:ind w:leftChars="200" w:left="420" w:firstLineChars="200" w:firstLine="420"/>
         <w:rPr>
+          <w:rFonts w:ascii="Times New Roman" w:hAnsi="Times New Roman" w:cs="Times New Roman"/>
+        </w:rPr>
+      </w:pPr>
+      <w:r>
+        <w:rPr>
+          <w:rFonts w:ascii="Times New Roman" w:hAnsi="Times New Roman" w:cs="Times New Roman"/>
+        </w:rPr>
+        <w:t xml:space="preserve">Basic functions will </w:t>
+      </w:r>
+      <w:r>
+        <w:rPr>
           <w:rFonts w:ascii="Times New Roman" w:hAnsi="Times New Roman" w:cs="Times New Roman" w:hint="eastAsia"/>
         </w:rPr>
-      </w:pPr>
-      <w:r>
-        <w:rPr>
-          <w:rFonts w:ascii="Times New Roman" w:hAnsi="Times New Roman" w:cs="Times New Roman"/>
-        </w:rPr>
-        <w:t>Basic functions will be:</w:t>
+        <w:t>have</w:t>
+      </w:r>
+      <w:r>
+        <w:rPr>
+          <w:rFonts w:ascii="Times New Roman" w:hAnsi="Times New Roman" w:cs="Times New Roman"/>
+        </w:rPr>
+        <w:t>:</w:t>
       </w:r>
     </w:p>
     <w:p>
@@ -600,12 +616,6 @@
         <w:rPr>
           <w:rFonts w:ascii="Courier New" w:hAnsi="Courier New" w:cs="Courier New"/>
         </w:rPr>
-        <w:t>Server</w:t>
-      </w:r>
-      <w:r>
-        <w:rPr>
-          <w:rFonts w:ascii="Courier New" w:hAnsi="Courier New" w:cs="Courier New"/>
-        </w:rPr>
         <w:t>UserInfo</w:t>
       </w:r>
       <w:proofErr w:type="spellEnd"/>
@@ -638,7 +648,6 @@
         </w:rPr>
       </w:pPr>
       <w:proofErr w:type="spellStart"/>
-      <w:proofErr w:type="gramStart"/>
       <w:r>
         <w:rPr>
           <w:rFonts w:ascii="Courier New" w:hAnsi="Courier New" w:cs="Courier New"/>
@@ -658,25 +667,32 @@
         </w:rPr>
         <w:t xml:space="preserve"> (</w:t>
       </w:r>
-      <w:proofErr w:type="gramEnd"/>
-      <w:r>
-        <w:rPr>
-          <w:rFonts w:ascii="Courier New" w:hAnsi="Courier New" w:cs="Courier New"/>
-        </w:rPr>
-        <w:t>const string &amp;</w:t>
-      </w:r>
       <w:proofErr w:type="spellStart"/>
       <w:r>
         <w:rPr>
           <w:rFonts w:ascii="Courier New" w:hAnsi="Courier New" w:cs="Courier New"/>
         </w:rPr>
-        <w:t>userAccount</w:t>
+        <w:t>UserInfo</w:t>
       </w:r>
       <w:proofErr w:type="spellEnd"/>
       <w:r>
         <w:rPr>
           <w:rFonts w:ascii="Courier New" w:hAnsi="Courier New" w:cs="Courier New"/>
         </w:rPr>
+        <w:t xml:space="preserve"> &amp;</w:t>
+      </w:r>
+      <w:proofErr w:type="spellStart"/>
+      <w:r>
+        <w:rPr>
+          <w:rFonts w:ascii="Courier New" w:hAnsi="Courier New" w:cs="Courier New"/>
+        </w:rPr>
+        <w:t>userInfo</w:t>
+      </w:r>
+      <w:proofErr w:type="spellEnd"/>
+      <w:r>
+        <w:rPr>
+          <w:rFonts w:ascii="Courier New" w:hAnsi="Courier New" w:cs="Courier New"/>
+        </w:rPr>
         <w:t>)</w:t>
       </w:r>
     </w:p>
@@ -695,7 +711,6 @@
         <w:t>ReadUser</w:t>
       </w:r>
       <w:proofErr w:type="spellEnd"/>
-      <w:proofErr w:type="gramStart"/>
       <w:r>
         <w:rPr>
           <w:rFonts w:ascii="Courier New" w:hAnsi="Courier New" w:cs="Courier New"/>
@@ -708,39 +723,80 @@
         </w:rPr>
         <w:t xml:space="preserve"> (</w:t>
       </w:r>
-      <w:proofErr w:type="gramEnd"/>
-      <w:r>
-        <w:rPr>
-          <w:rFonts w:ascii="Courier New" w:hAnsi="Courier New" w:cs="Courier New"/>
-        </w:rPr>
-        <w:t>const string &amp;</w:t>
-      </w:r>
       <w:proofErr w:type="spellStart"/>
       <w:r>
         <w:rPr>
           <w:rFonts w:ascii="Courier New" w:hAnsi="Courier New" w:cs="Courier New"/>
         </w:rPr>
-        <w:t>userAccount</w:t>
+        <w:t>UserInfo</w:t>
       </w:r>
       <w:proofErr w:type="spellEnd"/>
       <w:r>
         <w:rPr>
           <w:rFonts w:ascii="Courier New" w:hAnsi="Courier New" w:cs="Courier New"/>
         </w:rPr>
-        <w:t xml:space="preserve">, </w:t>
+        <w:t xml:space="preserve"> &amp;</w:t>
       </w:r>
       <w:proofErr w:type="spellStart"/>
       <w:r>
         <w:rPr>
           <w:rFonts w:ascii="Courier New" w:hAnsi="Courier New" w:cs="Courier New"/>
         </w:rPr>
-        <w:t>ServerUserInfo</w:t>
+        <w:t>userInfo</w:t>
       </w:r>
       <w:proofErr w:type="spellEnd"/>
       <w:r>
         <w:rPr>
           <w:rFonts w:ascii="Courier New" w:hAnsi="Courier New" w:cs="Courier New"/>
         </w:rPr>
+        <w:t>)</w:t>
+      </w:r>
+    </w:p>
+    <w:p>
+      <w:pPr>
+        <w:ind w:leftChars="200" w:left="420" w:firstLineChars="400" w:firstLine="840"/>
+        <w:rPr>
+          <w:rFonts w:ascii="Times New Roman" w:hAnsi="Times New Roman" w:cs="Times New Roman"/>
+        </w:rPr>
+      </w:pPr>
+      <w:proofErr w:type="spellStart"/>
+      <w:r>
+        <w:rPr>
+          <w:rFonts w:ascii="Courier New" w:hAnsi="Courier New" w:cs="Courier New"/>
+        </w:rPr>
+        <w:t>UpdateUser</w:t>
+      </w:r>
+      <w:proofErr w:type="spellEnd"/>
+      <w:r>
+        <w:rPr>
+          <w:rFonts w:ascii="Courier New" w:hAnsi="Courier New" w:cs="Courier New"/>
+        </w:rPr>
+        <w:t xml:space="preserve"> </w:t>
+      </w:r>
+      <w:r>
+        <w:rPr>
+          <w:rFonts w:ascii="Courier New" w:hAnsi="Courier New" w:cs="Courier New"/>
+        </w:rPr>
+        <w:t>(</w:t>
+      </w:r>
+      <w:r>
+        <w:rPr>
+          <w:rFonts w:ascii="Courier New" w:hAnsi="Courier New" w:cs="Courier New"/>
+        </w:rPr>
+        <w:t xml:space="preserve">const </w:t>
+      </w:r>
+      <w:proofErr w:type="spellStart"/>
+      <w:r>
+        <w:rPr>
+          <w:rFonts w:ascii="Courier New" w:hAnsi="Courier New" w:cs="Courier New"/>
+        </w:rPr>
+        <w:t>UserInfo</w:t>
+      </w:r>
+      <w:proofErr w:type="spellEnd"/>
+      <w:r>
+        <w:rPr>
+          <w:rFonts w:ascii="Courier New" w:hAnsi="Courier New" w:cs="Courier New"/>
+        </w:rPr>
         <w:t xml:space="preserve"> &amp;</w:t>
       </w:r>
       <w:proofErr w:type="spellStart"/>
@@ -765,39 +821,91 @@
           <w:rFonts w:ascii="Times New Roman" w:hAnsi="Times New Roman" w:cs="Times New Roman"/>
         </w:rPr>
       </w:pPr>
+      <w:r>
+        <w:rPr>
+          <w:rFonts w:ascii="Courier New" w:hAnsi="Courier New" w:cs="Courier New"/>
+        </w:rPr>
+        <w:t>Login</w:t>
+      </w:r>
+      <w:r>
+        <w:rPr>
+          <w:rFonts w:ascii="Courier New" w:hAnsi="Courier New" w:cs="Courier New"/>
+        </w:rPr>
+        <w:t xml:space="preserve">       </w:t>
+      </w:r>
+      <w:r>
+        <w:rPr>
+          <w:rFonts w:ascii="Courier New" w:hAnsi="Courier New" w:cs="Courier New"/>
+        </w:rPr>
+        <w:t>(</w:t>
+      </w:r>
+      <w:r>
+        <w:rPr>
+          <w:rFonts w:ascii="Courier New" w:hAnsi="Courier New" w:cs="Courier New"/>
+        </w:rPr>
+        <w:t xml:space="preserve">const </w:t>
+      </w:r>
       <w:proofErr w:type="spellStart"/>
       <w:r>
         <w:rPr>
           <w:rFonts w:ascii="Courier New" w:hAnsi="Courier New" w:cs="Courier New"/>
         </w:rPr>
-        <w:t>UpdateUser</w:t>
+        <w:t>UserInfo</w:t>
       </w:r>
       <w:proofErr w:type="spellEnd"/>
       <w:r>
         <w:rPr>
           <w:rFonts w:ascii="Courier New" w:hAnsi="Courier New" w:cs="Courier New"/>
         </w:rPr>
-        <w:t xml:space="preserve"> </w:t>
-      </w:r>
-      <w:r>
-        <w:rPr>
-          <w:rFonts w:ascii="Courier New" w:hAnsi="Courier New" w:cs="Courier New"/>
-        </w:rPr>
-        <w:t>(</w:t>
-      </w:r>
-      <w:r>
-        <w:rPr>
-          <w:rFonts w:ascii="Courier New" w:hAnsi="Courier New" w:cs="Courier New"/>
-        </w:rPr>
-        <w:t xml:space="preserve">const </w:t>
+        <w:t xml:space="preserve"> &amp;</w:t>
       </w:r>
       <w:proofErr w:type="spellStart"/>
       <w:r>
         <w:rPr>
           <w:rFonts w:ascii="Courier New" w:hAnsi="Courier New" w:cs="Courier New"/>
         </w:rPr>
-        <w:t>Server</w:t>
-      </w:r>
+        <w:t>userInfo</w:t>
+      </w:r>
+      <w:proofErr w:type="spellEnd"/>
+      <w:r>
+        <w:rPr>
+          <w:rFonts w:ascii="Courier New" w:hAnsi="Courier New" w:cs="Courier New"/>
+        </w:rPr>
+        <w:t>)</w:t>
+      </w:r>
+    </w:p>
+    <w:p>
+      <w:pPr>
+        <w:ind w:leftChars="200" w:left="420" w:firstLineChars="400" w:firstLine="840"/>
+        <w:rPr>
+          <w:rFonts w:ascii="Courier New" w:hAnsi="Courier New" w:cs="Courier New"/>
+        </w:rPr>
+      </w:pPr>
+      <w:r>
+        <w:rPr>
+          <w:rFonts w:ascii="Courier New" w:hAnsi="Courier New" w:cs="Courier New" w:hint="eastAsia"/>
+        </w:rPr>
+        <w:t>L</w:t>
+      </w:r>
+      <w:r>
+        <w:rPr>
+          <w:rFonts w:ascii="Courier New" w:hAnsi="Courier New" w:cs="Courier New"/>
+        </w:rPr>
+        <w:t>og</w:t>
+      </w:r>
+      <w:r>
+        <w:rPr>
+          <w:rFonts w:ascii="Courier New" w:hAnsi="Courier New" w:cs="Courier New" w:hint="eastAsia"/>
+        </w:rPr>
+        <w:t>out</w:t>
+      </w:r>
+      <w:r>
+        <w:rPr>
+          <w:rFonts w:ascii="Courier New" w:hAnsi="Courier New" w:cs="Courier New"/>
+        </w:rPr>
+        <w:t xml:space="preserve">      (const </w:t>
+      </w:r>
+      <w:proofErr w:type="spellStart"/>
       <w:r>
         <w:rPr>
           <w:rFonts w:ascii="Courier New" w:hAnsi="Courier New" w:cs="Courier New"/>
@@ -817,134 +925,6 @@
           <w:rFonts w:ascii="Courier New" w:hAnsi="Courier New" w:cs="Courier New"/>
         </w:rPr>
         <w:t>userInfo</w:t>
-      </w:r>
-      <w:proofErr w:type="spellEnd"/>
-      <w:r>
-        <w:rPr>
-          <w:rFonts w:ascii="Courier New" w:hAnsi="Courier New" w:cs="Courier New"/>
-        </w:rPr>
-        <w:t>)</w:t>
-      </w:r>
-    </w:p>
-    <w:p>
-      <w:pPr>
-        <w:ind w:leftChars="200" w:left="420" w:firstLineChars="400" w:firstLine="840"/>
-        <w:rPr>
-          <w:rFonts w:ascii="Times New Roman" w:hAnsi="Times New Roman" w:cs="Times New Roman"/>
-        </w:rPr>
-      </w:pPr>
-      <w:r>
-        <w:rPr>
-          <w:rFonts w:ascii="Courier New" w:hAnsi="Courier New" w:cs="Courier New"/>
-        </w:rPr>
-        <w:t>Login</w:t>
-      </w:r>
-      <w:r>
-        <w:rPr>
-          <w:rFonts w:ascii="Courier New" w:hAnsi="Courier New" w:cs="Courier New"/>
-        </w:rPr>
-        <w:t xml:space="preserve">    </w:t>
-      </w:r>
-      <w:proofErr w:type="gramStart"/>
-      <w:r>
-        <w:rPr>
-          <w:rFonts w:ascii="Courier New" w:hAnsi="Courier New" w:cs="Courier New"/>
-        </w:rPr>
-        <w:t xml:space="preserve">   </w:t>
-      </w:r>
-      <w:r>
-        <w:rPr>
-          <w:rFonts w:ascii="Courier New" w:hAnsi="Courier New" w:cs="Courier New"/>
-        </w:rPr>
-        <w:t>(</w:t>
-      </w:r>
-      <w:proofErr w:type="gramEnd"/>
-      <w:r>
-        <w:rPr>
-          <w:rFonts w:ascii="Courier New" w:hAnsi="Courier New" w:cs="Courier New"/>
-        </w:rPr>
-        <w:t xml:space="preserve">const </w:t>
-      </w:r>
-      <w:proofErr w:type="spellStart"/>
-      <w:r>
-        <w:rPr>
-          <w:rFonts w:ascii="Courier New" w:hAnsi="Courier New" w:cs="Courier New"/>
-        </w:rPr>
-        <w:t>ServerUserInfo</w:t>
-      </w:r>
-      <w:proofErr w:type="spellEnd"/>
-      <w:r>
-        <w:rPr>
-          <w:rFonts w:ascii="Courier New" w:hAnsi="Courier New" w:cs="Courier New"/>
-        </w:rPr>
-        <w:t xml:space="preserve"> &amp;</w:t>
-      </w:r>
-      <w:proofErr w:type="spellStart"/>
-      <w:r>
-        <w:rPr>
-          <w:rFonts w:ascii="Courier New" w:hAnsi="Courier New" w:cs="Courier New"/>
-        </w:rPr>
-        <w:t>userInfo</w:t>
-      </w:r>
-      <w:proofErr w:type="spellEnd"/>
-      <w:r>
-        <w:rPr>
-          <w:rFonts w:ascii="Courier New" w:hAnsi="Courier New" w:cs="Courier New"/>
-        </w:rPr>
-        <w:t>)</w:t>
-      </w:r>
-    </w:p>
-    <w:p>
-      <w:pPr>
-        <w:ind w:leftChars="200" w:left="420" w:firstLineChars="400" w:firstLine="840"/>
-        <w:rPr>
-          <w:rFonts w:ascii="Courier New" w:hAnsi="Courier New" w:cs="Courier New"/>
-        </w:rPr>
-      </w:pPr>
-      <w:r>
-        <w:rPr>
-          <w:rFonts w:ascii="Courier New" w:hAnsi="Courier New" w:cs="Courier New" w:hint="eastAsia"/>
-        </w:rPr>
-        <w:t>L</w:t>
-      </w:r>
-      <w:r>
-        <w:rPr>
-          <w:rFonts w:ascii="Courier New" w:hAnsi="Courier New" w:cs="Courier New"/>
-        </w:rPr>
-        <w:t xml:space="preserve">ogin    </w:t>
-      </w:r>
-      <w:proofErr w:type="gramStart"/>
-      <w:r>
-        <w:rPr>
-          <w:rFonts w:ascii="Courier New" w:hAnsi="Courier New" w:cs="Courier New"/>
-        </w:rPr>
-        <w:t xml:space="preserve">   (</w:t>
-      </w:r>
-      <w:proofErr w:type="gramEnd"/>
-      <w:r>
-        <w:rPr>
-          <w:rFonts w:ascii="Courier New" w:hAnsi="Courier New" w:cs="Courier New"/>
-        </w:rPr>
-        <w:t xml:space="preserve">const </w:t>
-      </w:r>
-      <w:r>
-        <w:rPr>
-          <w:rFonts w:ascii="Courier New" w:hAnsi="Courier New" w:cs="Courier New" w:hint="eastAsia"/>
-        </w:rPr>
-        <w:t>string</w:t>
-      </w:r>
-      <w:r>
-        <w:rPr>
-          <w:rFonts w:ascii="Courier New" w:hAnsi="Courier New" w:cs="Courier New"/>
-        </w:rPr>
-        <w:t xml:space="preserve"> &amp;</w:t>
-      </w:r>
-      <w:proofErr w:type="spellStart"/>
-      <w:r>
-        <w:rPr>
-          <w:rFonts w:ascii="Courier New" w:hAnsi="Courier New" w:cs="Courier New"/>
-        </w:rPr>
-        <w:t>userAccount</w:t>
       </w:r>
       <w:proofErr w:type="spellEnd"/>
       <w:r>
@@ -1471,7 +1451,7 @@
       <w:pPr>
         <w:ind w:firstLineChars="400" w:firstLine="840"/>
         <w:rPr>
-          <w:rFonts w:ascii="Courier New" w:hAnsi="Courier New" w:cs="Courier New" w:hint="eastAsia"/>
+          <w:rFonts w:ascii="Courier New" w:hAnsi="Courier New" w:cs="Courier New"/>
         </w:rPr>
       </w:pPr>
       <w:r>
@@ -1561,27 +1541,65 @@
         <w:rPr>
           <w:rFonts w:ascii="Courier New" w:hAnsi="Courier New" w:cs="Courier New"/>
         </w:rPr>
+        <w:t xml:space="preserve"> username</w:t>
+      </w:r>
+      <w:r>
+        <w:rPr>
+          <w:rFonts w:ascii="Courier New" w:hAnsi="Courier New" w:cs="Courier New"/>
+        </w:rPr>
+        <w:t>[15]</w:t>
+      </w:r>
+      <w:r>
+        <w:rPr>
+          <w:rFonts w:ascii="Courier New" w:hAnsi="Courier New" w:cs="Courier New"/>
+        </w:rPr>
+        <w:t>;</w:t>
+      </w:r>
+      <w:r>
+        <w:rPr>
+          <w:rFonts w:ascii="Courier New" w:hAnsi="Courier New" w:cs="Courier New"/>
+        </w:rPr>
+        <w:t xml:space="preserve">       // Example: user</w:t>
+      </w:r>
+    </w:p>
+    <w:p>
+      <w:pPr>
+        <w:ind w:firstLineChars="400" w:firstLine="840"/>
+        <w:rPr>
+          <w:rFonts w:ascii="Courier New" w:hAnsi="Courier New" w:cs="Courier New"/>
+        </w:rPr>
+      </w:pPr>
+      <w:r>
+        <w:rPr>
+          <w:rFonts w:ascii="Courier New" w:hAnsi="Courier New" w:cs="Courier New"/>
+        </w:rPr>
+        <w:tab/>
+      </w:r>
+      <w:r>
+        <w:rPr>
+          <w:rFonts w:ascii="Courier New" w:hAnsi="Courier New" w:cs="Courier New"/>
+        </w:rPr>
+        <w:t>char</w:t>
+      </w:r>
+      <w:r>
+        <w:rPr>
+          <w:rFonts w:ascii="Courier New" w:hAnsi="Courier New" w:cs="Courier New"/>
+        </w:rPr>
         <w:t xml:space="preserve"> </w:t>
       </w:r>
-      <w:proofErr w:type="gramStart"/>
-      <w:r>
-        <w:rPr>
-          <w:rFonts w:ascii="Courier New" w:hAnsi="Courier New" w:cs="Courier New"/>
-        </w:rPr>
-        <w:t>username</w:t>
-      </w:r>
-      <w:r>
-        <w:rPr>
-          <w:rFonts w:ascii="Courier New" w:hAnsi="Courier New" w:cs="Courier New"/>
-        </w:rPr>
-        <w:t>[</w:t>
-      </w:r>
-      <w:proofErr w:type="gramEnd"/>
-      <w:r>
-        <w:rPr>
-          <w:rFonts w:ascii="Courier New" w:hAnsi="Courier New" w:cs="Courier New"/>
-        </w:rPr>
-        <w:t>15]</w:t>
+      <w:proofErr w:type="spellStart"/>
+      <w:r>
+        <w:rPr>
+          <w:rFonts w:ascii="Courier New" w:hAnsi="Courier New" w:cs="Courier New"/>
+        </w:rPr>
+        <w:t>domainName</w:t>
+      </w:r>
+      <w:proofErr w:type="spellEnd"/>
+      <w:r>
+        <w:rPr>
+          <w:rFonts w:ascii="Courier New" w:hAnsi="Courier New" w:cs="Courier New"/>
+        </w:rPr>
+        <w:t>[15]</w:t>
       </w:r>
       <w:r>
         <w:rPr>
@@ -1593,7 +1611,7 @@
         <w:rPr>
           <w:rFonts w:ascii="Courier New" w:hAnsi="Courier New" w:cs="Courier New"/>
         </w:rPr>
-        <w:t xml:space="preserve">       // Example: user</w:t>
+        <w:t xml:space="preserve">     // Example: example.com</w:t>
       </w:r>
     </w:p>
     <w:p>
@@ -1619,42 +1637,68 @@
         <w:rPr>
           <w:rFonts w:ascii="Courier New" w:hAnsi="Courier New" w:cs="Courier New"/>
         </w:rPr>
+        <w:t xml:space="preserve"> password</w:t>
+      </w:r>
+      <w:r>
+        <w:rPr>
+          <w:rFonts w:ascii="Courier New" w:hAnsi="Courier New" w:cs="Courier New"/>
+        </w:rPr>
+        <w:t>[16]</w:t>
+      </w:r>
+      <w:r>
+        <w:rPr>
+          <w:rFonts w:ascii="Courier New" w:hAnsi="Courier New" w:cs="Courier New"/>
+        </w:rPr>
+        <w:t>;</w:t>
+      </w:r>
+      <w:r>
+        <w:rPr>
+          <w:rFonts w:ascii="Courier New" w:hAnsi="Courier New" w:cs="Courier New"/>
+        </w:rPr>
+        <w:t xml:space="preserve">       // Example: 1a2b3c4d</w:t>
+      </w:r>
+    </w:p>
+    <w:p>
+      <w:pPr>
+        <w:ind w:firstLineChars="400" w:firstLine="840"/>
+        <w:rPr>
+          <w:rFonts w:ascii="Courier New" w:hAnsi="Courier New" w:cs="Courier New"/>
+        </w:rPr>
+      </w:pPr>
+      <w:r>
+        <w:rPr>
+          <w:rFonts w:ascii="Courier New" w:hAnsi="Courier New" w:cs="Courier New"/>
+        </w:rPr>
+        <w:tab/>
+      </w:r>
+      <w:proofErr w:type="spellStart"/>
+      <w:r>
+        <w:rPr>
+          <w:rFonts w:ascii="Courier New" w:hAnsi="Courier New" w:cs="Courier New"/>
+        </w:rPr>
+        <w:t>time_t</w:t>
+      </w:r>
+      <w:proofErr w:type="spellEnd"/>
+      <w:r>
+        <w:rPr>
+          <w:rFonts w:ascii="Courier New" w:hAnsi="Courier New" w:cs="Courier New"/>
+        </w:rPr>
         <w:t xml:space="preserve"> </w:t>
       </w:r>
       <w:proofErr w:type="spellStart"/>
-      <w:proofErr w:type="gramStart"/>
-      <w:r>
-        <w:rPr>
-          <w:rFonts w:ascii="Courier New" w:hAnsi="Courier New" w:cs="Courier New"/>
-        </w:rPr>
-        <w:t>domainName</w:t>
+      <w:r>
+        <w:rPr>
+          <w:rFonts w:ascii="Courier New" w:hAnsi="Courier New" w:cs="Courier New"/>
+        </w:rPr>
+        <w:t>lastLoginTime</w:t>
       </w:r>
       <w:proofErr w:type="spellEnd"/>
       <w:r>
         <w:rPr>
           <w:rFonts w:ascii="Courier New" w:hAnsi="Courier New" w:cs="Courier New"/>
         </w:rPr>
-        <w:t>[</w:t>
-      </w:r>
-      <w:proofErr w:type="gramEnd"/>
-      <w:r>
-        <w:rPr>
-          <w:rFonts w:ascii="Courier New" w:hAnsi="Courier New" w:cs="Courier New"/>
-        </w:rPr>
-        <w:t>15]</w:t>
-      </w:r>
-      <w:r>
-        <w:rPr>
-          <w:rFonts w:ascii="Courier New" w:hAnsi="Courier New" w:cs="Courier New"/>
-        </w:rPr>
         <w:t>;</w:t>
       </w:r>
-      <w:r>
-        <w:rPr>
-          <w:rFonts w:ascii="Courier New" w:hAnsi="Courier New" w:cs="Courier New"/>
-        </w:rPr>
-        <w:t xml:space="preserve">     // Example: example.com</w:t>
-      </w:r>
     </w:p>
     <w:p>
       <w:pPr>
@@ -1669,188 +1713,36 @@
         </w:rPr>
         <w:tab/>
       </w:r>
-      <w:r>
-        <w:rPr>
-          <w:rFonts w:ascii="Courier New" w:hAnsi="Courier New" w:cs="Courier New"/>
-        </w:rPr>
-        <w:t>char</w:t>
-      </w:r>
+      <w:proofErr w:type="spellStart"/>
+      <w:r>
+        <w:rPr>
+          <w:rFonts w:ascii="Courier New" w:hAnsi="Courier New" w:cs="Courier New"/>
+        </w:rPr>
+        <w:t>time_t</w:t>
+      </w:r>
+      <w:proofErr w:type="spellEnd"/>
       <w:r>
         <w:rPr>
           <w:rFonts w:ascii="Courier New" w:hAnsi="Courier New" w:cs="Courier New"/>
         </w:rPr>
         <w:t xml:space="preserve"> </w:t>
       </w:r>
-      <w:proofErr w:type="gramStart"/>
-      <w:r>
-        <w:rPr>
-          <w:rFonts w:ascii="Courier New" w:hAnsi="Courier New" w:cs="Courier New"/>
-        </w:rPr>
-        <w:t>password</w:t>
-      </w:r>
-      <w:r>
-        <w:rPr>
-          <w:rFonts w:ascii="Courier New" w:hAnsi="Courier New" w:cs="Courier New"/>
-        </w:rPr>
-        <w:t>[</w:t>
-      </w:r>
-      <w:proofErr w:type="gramEnd"/>
-      <w:r>
-        <w:rPr>
-          <w:rFonts w:ascii="Courier New" w:hAnsi="Courier New" w:cs="Courier New"/>
-        </w:rPr>
-        <w:t>16]</w:t>
-      </w:r>
+      <w:proofErr w:type="spellStart"/>
+      <w:r>
+        <w:rPr>
+          <w:rFonts w:ascii="Courier New" w:hAnsi="Courier New" w:cs="Courier New"/>
+        </w:rPr>
+        <w:t>lastLogoutTime</w:t>
+      </w:r>
+      <w:proofErr w:type="spellEnd"/>
       <w:r>
         <w:rPr>
           <w:rFonts w:ascii="Courier New" w:hAnsi="Courier New" w:cs="Courier New"/>
         </w:rPr>
         <w:t>;</w:t>
       </w:r>
-      <w:r>
-        <w:rPr>
-          <w:rFonts w:ascii="Courier New" w:hAnsi="Courier New" w:cs="Courier New"/>
-        </w:rPr>
-        <w:t xml:space="preserve">       // Example: 1a2b3c4d</w:t>
-      </w:r>
-    </w:p>
-    <w:p>
-      <w:pPr>
-        <w:ind w:firstLineChars="400" w:firstLine="840"/>
-        <w:rPr>
-          <w:rFonts w:ascii="Courier New" w:hAnsi="Courier New" w:cs="Courier New"/>
-        </w:rPr>
-      </w:pPr>
-      <w:r>
-        <w:rPr>
-          <w:rFonts w:ascii="Courier New" w:hAnsi="Courier New" w:cs="Courier New"/>
-        </w:rPr>
-        <w:tab/>
-      </w:r>
-      <w:proofErr w:type="spellStart"/>
-      <w:r>
-        <w:rPr>
-          <w:rFonts w:ascii="Courier New" w:hAnsi="Courier New" w:cs="Courier New"/>
-        </w:rPr>
-        <w:t>time_t</w:t>
-      </w:r>
-      <w:proofErr w:type="spellEnd"/>
-      <w:r>
-        <w:rPr>
-          <w:rFonts w:ascii="Courier New" w:hAnsi="Courier New" w:cs="Courier New"/>
-        </w:rPr>
-        <w:t xml:space="preserve"> </w:t>
-      </w:r>
-      <w:proofErr w:type="spellStart"/>
-      <w:r>
-        <w:rPr>
-          <w:rFonts w:ascii="Courier New" w:hAnsi="Courier New" w:cs="Courier New"/>
-        </w:rPr>
-        <w:t>lastLoginTime</w:t>
-      </w:r>
-      <w:proofErr w:type="spellEnd"/>
-      <w:r>
-        <w:rPr>
-          <w:rFonts w:ascii="Courier New" w:hAnsi="Courier New" w:cs="Courier New"/>
-        </w:rPr>
-        <w:t>;</w:t>
-      </w:r>
-    </w:p>
-    <w:p>
-      <w:pPr>
-        <w:ind w:firstLineChars="400" w:firstLine="840"/>
-        <w:rPr>
-          <w:rFonts w:ascii="Courier New" w:hAnsi="Courier New" w:cs="Courier New"/>
-        </w:rPr>
-      </w:pPr>
-      <w:r>
-        <w:rPr>
-          <w:rFonts w:ascii="Courier New" w:hAnsi="Courier New" w:cs="Courier New"/>
-        </w:rPr>
-        <w:tab/>
-      </w:r>
-      <w:proofErr w:type="spellStart"/>
-      <w:r>
-        <w:rPr>
-          <w:rFonts w:ascii="Courier New" w:hAnsi="Courier New" w:cs="Courier New"/>
-        </w:rPr>
-        <w:t>time_t</w:t>
-      </w:r>
-      <w:proofErr w:type="spellEnd"/>
-      <w:r>
-        <w:rPr>
-          <w:rFonts w:ascii="Courier New" w:hAnsi="Courier New" w:cs="Courier New"/>
-        </w:rPr>
-        <w:t xml:space="preserve"> </w:t>
-      </w:r>
-      <w:proofErr w:type="spellStart"/>
-      <w:r>
-        <w:rPr>
-          <w:rFonts w:ascii="Courier New" w:hAnsi="Courier New" w:cs="Courier New"/>
-        </w:rPr>
-        <w:t>lastLogoutTime</w:t>
-      </w:r>
-      <w:proofErr w:type="spellEnd"/>
-      <w:r>
-        <w:rPr>
-          <w:rFonts w:ascii="Courier New" w:hAnsi="Courier New" w:cs="Courier New"/>
-        </w:rPr>
-        <w:t>;</w:t>
-      </w:r>
-    </w:p>
-    <w:p>
-      <w:pPr>
-        <w:ind w:firstLineChars="400" w:firstLine="840"/>
-        <w:rPr>
-          <w:rFonts w:ascii="Courier New" w:hAnsi="Courier New" w:cs="Courier New"/>
-        </w:rPr>
-      </w:pPr>
-      <w:r>
-        <w:rPr>
-          <w:rFonts w:ascii="Courier New" w:hAnsi="Courier New" w:cs="Courier New"/>
-        </w:rPr>
-        <w:tab/>
-      </w:r>
-      <w:r>
-        <w:rPr>
-          <w:rFonts w:ascii="Courier New" w:hAnsi="Courier New" w:cs="Courier New"/>
-        </w:rPr>
-        <w:t xml:space="preserve">bool </w:t>
-      </w:r>
-      <w:proofErr w:type="spellStart"/>
-      <w:proofErr w:type="gramStart"/>
-      <w:r>
-        <w:rPr>
-          <w:rFonts w:ascii="Courier New" w:hAnsi="Courier New" w:cs="Courier New"/>
-        </w:rPr>
-        <w:t>changeStatus</w:t>
-      </w:r>
-      <w:proofErr w:type="spellEnd"/>
-      <w:r>
-        <w:rPr>
-          <w:rFonts w:ascii="Courier New" w:hAnsi="Courier New" w:cs="Courier New"/>
-        </w:rPr>
-        <w:t>;</w:t>
-      </w:r>
-      <w:r>
-        <w:rPr>
-          <w:rFonts w:ascii="Courier New" w:hAnsi="Courier New" w:cs="Courier New"/>
-        </w:rPr>
-        <w:t xml:space="preserve">   </w:t>
-      </w:r>
-      <w:proofErr w:type="gramEnd"/>
-      <w:r>
-        <w:rPr>
-          <w:rFonts w:ascii="Courier New" w:hAnsi="Courier New" w:cs="Courier New"/>
-        </w:rPr>
-        <w:t xml:space="preserve">    // </w:t>
-      </w:r>
-      <w:r>
-        <w:rPr>
-          <w:rFonts w:ascii="Courier New" w:hAnsi="Courier New" w:cs="Courier New"/>
-        </w:rPr>
-        <w:t>True: changed, False: no change</w:t>
-      </w:r>
+      <w:bookmarkStart w:id="0" w:name="_GoBack"/>
+      <w:bookmarkEnd w:id="0"/>
     </w:p>
     <w:p>
       <w:pPr>
@@ -2064,7 +1956,7 @@
       <w:pPr>
         <w:ind w:left="420" w:firstLineChars="200" w:firstLine="420"/>
         <w:rPr>
-          <w:rFonts w:ascii="Times New Roman" w:hAnsi="Times New Roman" w:cs="Times New Roman" w:hint="eastAsia"/>
+          <w:rFonts w:ascii="Times New Roman" w:hAnsi="Times New Roman" w:cs="Times New Roman"/>
         </w:rPr>
       </w:pPr>
       <w:r>
@@ -2085,8 +1977,6 @@
         </w:rPr>
         <w:t xml:space="preserve"> </w:t>
       </w:r>
-      <w:bookmarkStart w:id="0" w:name="_GoBack"/>
-      <w:bookmarkEnd w:id="0"/>
     </w:p>
     <w:sectPr>
       <w:headerReference w:type="default" r:id="rId8"/>

</xml_diff>